<commit_message>
Added Fifteen Feet of Pure White Snow
Added Lyrics
</commit_message>
<xml_diff>
--- a/buzzvault/lyrics/nick cave - lyrics - buzzvault.docx
+++ b/buzzvault/lyrics/nick cave - lyrics - buzzvault.docx
@@ -1164,7 +1164,1683 @@
     <w:p>
       <w:pPr>
         <w:pStyle w:val="TextBody"/>
-        <w:spacing w:before="120" w:after="120"/>
+        <w:rPr/>
+      </w:pPr>
+      <w:r>
+        <w:rPr/>
+      </w:r>
+    </w:p>
+    <w:p>
+      <w:pPr>
+        <w:pStyle w:val="Heading1"/>
+        <w:rPr/>
+      </w:pPr>
+      <w:bookmarkStart w:id="1" w:name="docs-internal-guid-6b60197e-7fff-f27a-20"/>
+      <w:bookmarkEnd w:id="1"/>
+      <w:r>
+        <w:rPr>
+          <w:caps w:val="false"/>
+          <w:smallCaps w:val="false"/>
+          <w:strike w:val="false"/>
+          <w:dstrike w:val="false"/>
+          <w:color w:val="000000"/>
+          <w:spacing w:val="0"/>
+          <w:u w:val="none"/>
+          <w:effect w:val="none"/>
+        </w:rPr>
+        <w:t>“</w:t>
+      </w:r>
+      <w:r>
+        <w:rPr>
+          <w:rFonts w:ascii="Helvetica Neue" w:hAnsi="Helvetica Neue"/>
+          <w:b w:val="false"/>
+          <w:i w:val="false"/>
+          <w:caps w:val="false"/>
+          <w:smallCaps w:val="false"/>
+          <w:strike w:val="false"/>
+          <w:dstrike w:val="false"/>
+          <w:color w:val="000000"/>
+          <w:spacing w:val="0"/>
+          <w:sz w:val="40"/>
+          <w:u w:val="none"/>
+          <w:effect w:val="none"/>
+        </w:rPr>
+        <w:t>Fifteen Feet Of Pure White Snow”</w:t>
+      </w:r>
+    </w:p>
+    <w:p>
+      <w:pPr>
+        <w:pStyle w:val="Heading2"/>
+        <w:rPr/>
+      </w:pPr>
+      <w:r>
+        <w:rPr/>
+        <w:t>Verse 1</w:t>
+      </w:r>
+    </w:p>
+    <w:p>
+      <w:pPr>
+        <w:pStyle w:val="TextBody"/>
+        <w:bidi w:val="0"/>
+        <w:spacing w:lineRule="auto" w:line="343" w:before="0" w:after="0"/>
+        <w:jc w:val="left"/>
+        <w:rPr/>
+      </w:pPr>
+      <w:r>
+        <w:rPr>
+          <w:rFonts w:ascii="Helvetica Neue" w:hAnsi="Helvetica Neue"/>
+          <w:b w:val="false"/>
+          <w:i w:val="false"/>
+          <w:caps w:val="false"/>
+          <w:smallCaps w:val="false"/>
+          <w:strike w:val="false"/>
+          <w:dstrike w:val="false"/>
+          <w:color w:val="000000"/>
+          <w:spacing w:val="0"/>
+          <w:sz w:val="24"/>
+          <w:u w:val="none"/>
+          <w:effect w:val="none"/>
+        </w:rPr>
+        <w:t>Where is Mona?</w:t>
+      </w:r>
+    </w:p>
+    <w:p>
+      <w:pPr>
+        <w:pStyle w:val="TextBody"/>
+        <w:bidi w:val="0"/>
+        <w:spacing w:lineRule="auto" w:line="343" w:before="0" w:after="0"/>
+        <w:jc w:val="left"/>
+        <w:rPr/>
+      </w:pPr>
+      <w:r>
+        <w:rPr>
+          <w:rFonts w:ascii="Helvetica Neue" w:hAnsi="Helvetica Neue"/>
+          <w:b w:val="false"/>
+          <w:i w:val="false"/>
+          <w:caps w:val="false"/>
+          <w:smallCaps w:val="false"/>
+          <w:strike w:val="false"/>
+          <w:dstrike w:val="false"/>
+          <w:color w:val="000000"/>
+          <w:spacing w:val="0"/>
+          <w:sz w:val="24"/>
+          <w:u w:val="none"/>
+          <w:effect w:val="none"/>
+        </w:rPr>
+        <w:t>She's long gone</w:t>
+      </w:r>
+    </w:p>
+    <w:p>
+      <w:pPr>
+        <w:pStyle w:val="TextBody"/>
+        <w:bidi w:val="0"/>
+        <w:spacing w:lineRule="auto" w:line="343" w:before="0" w:after="0"/>
+        <w:jc w:val="left"/>
+        <w:rPr/>
+      </w:pPr>
+      <w:r>
+        <w:rPr>
+          <w:rFonts w:ascii="Helvetica Neue" w:hAnsi="Helvetica Neue"/>
+          <w:b w:val="false"/>
+          <w:i w:val="false"/>
+          <w:caps w:val="false"/>
+          <w:smallCaps w:val="false"/>
+          <w:strike w:val="false"/>
+          <w:dstrike w:val="false"/>
+          <w:color w:val="000000"/>
+          <w:spacing w:val="0"/>
+          <w:sz w:val="24"/>
+          <w:u w:val="none"/>
+          <w:effect w:val="none"/>
+        </w:rPr>
+        <w:t>Where is Mary?</w:t>
+      </w:r>
+    </w:p>
+    <w:p>
+      <w:pPr>
+        <w:pStyle w:val="TextBody"/>
+        <w:bidi w:val="0"/>
+        <w:spacing w:lineRule="auto" w:line="343" w:before="0" w:after="0"/>
+        <w:jc w:val="left"/>
+        <w:rPr/>
+      </w:pPr>
+      <w:r>
+        <w:rPr>
+          <w:rFonts w:ascii="Helvetica Neue" w:hAnsi="Helvetica Neue"/>
+          <w:b w:val="false"/>
+          <w:i w:val="false"/>
+          <w:caps w:val="false"/>
+          <w:smallCaps w:val="false"/>
+          <w:strike w:val="false"/>
+          <w:dstrike w:val="false"/>
+          <w:color w:val="000000"/>
+          <w:spacing w:val="0"/>
+          <w:sz w:val="24"/>
+          <w:u w:val="none"/>
+          <w:effect w:val="none"/>
+        </w:rPr>
+        <w:t>She's taken her along</w:t>
+      </w:r>
+    </w:p>
+    <w:p>
+      <w:pPr>
+        <w:pStyle w:val="TextBody"/>
+        <w:bidi w:val="0"/>
+        <w:spacing w:lineRule="auto" w:line="343" w:before="0" w:after="0"/>
+        <w:jc w:val="left"/>
+        <w:rPr/>
+      </w:pPr>
+      <w:r>
+        <w:rPr>
+          <w:rFonts w:ascii="Helvetica Neue" w:hAnsi="Helvetica Neue"/>
+          <w:b w:val="false"/>
+          <w:i w:val="false"/>
+          <w:caps w:val="false"/>
+          <w:smallCaps w:val="false"/>
+          <w:strike w:val="false"/>
+          <w:dstrike w:val="false"/>
+          <w:color w:val="000000"/>
+          <w:spacing w:val="0"/>
+          <w:sz w:val="24"/>
+          <w:u w:val="none"/>
+          <w:effect w:val="none"/>
+        </w:rPr>
+        <w:t>But they haven't put their mittens on</w:t>
+      </w:r>
+    </w:p>
+    <w:p>
+      <w:pPr>
+        <w:pStyle w:val="TextBody"/>
+        <w:bidi w:val="0"/>
+        <w:spacing w:lineRule="auto" w:line="343" w:before="0" w:after="0"/>
+        <w:jc w:val="left"/>
+        <w:rPr/>
+      </w:pPr>
+      <w:r>
+        <w:rPr>
+          <w:rFonts w:ascii="Helvetica Neue" w:hAnsi="Helvetica Neue"/>
+          <w:b w:val="false"/>
+          <w:i w:val="false"/>
+          <w:caps w:val="false"/>
+          <w:smallCaps w:val="false"/>
+          <w:strike w:val="false"/>
+          <w:dstrike w:val="false"/>
+          <w:color w:val="000000"/>
+          <w:spacing w:val="0"/>
+          <w:sz w:val="24"/>
+          <w:u w:val="none"/>
+          <w:effect w:val="none"/>
+        </w:rPr>
+        <w:t>And there's fifteen feet of pure white snow?</w:t>
+      </w:r>
+    </w:p>
+    <w:p>
+      <w:pPr>
+        <w:pStyle w:val="TextBody"/>
+        <w:rPr/>
+      </w:pPr>
+      <w:r>
+        <w:rPr/>
+      </w:r>
+    </w:p>
+    <w:p>
+      <w:pPr>
+        <w:pStyle w:val="Heading2"/>
+        <w:rPr/>
+      </w:pPr>
+      <w:r>
+        <w:rPr/>
+        <w:t>Verse 2</w:t>
+      </w:r>
+    </w:p>
+    <w:p>
+      <w:pPr>
+        <w:pStyle w:val="TextBody"/>
+        <w:bidi w:val="0"/>
+        <w:spacing w:lineRule="auto" w:line="343" w:before="0" w:after="0"/>
+        <w:jc w:val="left"/>
+        <w:rPr/>
+      </w:pPr>
+      <w:r>
+        <w:rPr>
+          <w:rFonts w:ascii="Helvetica Neue" w:hAnsi="Helvetica Neue"/>
+          <w:b w:val="false"/>
+          <w:i w:val="false"/>
+          <w:caps w:val="false"/>
+          <w:smallCaps w:val="false"/>
+          <w:strike w:val="false"/>
+          <w:dstrike w:val="false"/>
+          <w:color w:val="000000"/>
+          <w:spacing w:val="0"/>
+          <w:sz w:val="24"/>
+          <w:u w:val="none"/>
+          <w:effect w:val="none"/>
+        </w:rPr>
+        <w:t>Where is Michael?</w:t>
+      </w:r>
+    </w:p>
+    <w:p>
+      <w:pPr>
+        <w:pStyle w:val="TextBody"/>
+        <w:bidi w:val="0"/>
+        <w:spacing w:lineRule="auto" w:line="343" w:before="0" w:after="0"/>
+        <w:jc w:val="left"/>
+        <w:rPr/>
+      </w:pPr>
+      <w:r>
+        <w:rPr>
+          <w:rFonts w:ascii="Helvetica Neue" w:hAnsi="Helvetica Neue"/>
+          <w:b w:val="false"/>
+          <w:i w:val="false"/>
+          <w:caps w:val="false"/>
+          <w:smallCaps w:val="false"/>
+          <w:strike w:val="false"/>
+          <w:dstrike w:val="false"/>
+          <w:color w:val="000000"/>
+          <w:spacing w:val="0"/>
+          <w:sz w:val="24"/>
+          <w:u w:val="none"/>
+          <w:effect w:val="none"/>
+        </w:rPr>
+        <w:t>Where is Mark?</w:t>
+      </w:r>
+    </w:p>
+    <w:p>
+      <w:pPr>
+        <w:pStyle w:val="TextBody"/>
+        <w:bidi w:val="0"/>
+        <w:spacing w:lineRule="auto" w:line="343" w:before="0" w:after="0"/>
+        <w:jc w:val="left"/>
+        <w:rPr/>
+      </w:pPr>
+      <w:r>
+        <w:rPr>
+          <w:rFonts w:ascii="Helvetica Neue" w:hAnsi="Helvetica Neue"/>
+          <w:b w:val="false"/>
+          <w:i w:val="false"/>
+          <w:caps w:val="false"/>
+          <w:smallCaps w:val="false"/>
+          <w:strike w:val="false"/>
+          <w:dstrike w:val="false"/>
+          <w:color w:val="000000"/>
+          <w:spacing w:val="0"/>
+          <w:sz w:val="24"/>
+          <w:u w:val="none"/>
+          <w:effect w:val="none"/>
+        </w:rPr>
+        <w:t>Where is Mathew</w:t>
+      </w:r>
+    </w:p>
+    <w:p>
+      <w:pPr>
+        <w:pStyle w:val="TextBody"/>
+        <w:bidi w:val="0"/>
+        <w:spacing w:lineRule="auto" w:line="343" w:before="0" w:after="0"/>
+        <w:jc w:val="left"/>
+        <w:rPr/>
+      </w:pPr>
+      <w:r>
+        <w:rPr>
+          <w:rFonts w:ascii="Helvetica Neue" w:hAnsi="Helvetica Neue"/>
+          <w:b w:val="false"/>
+          <w:i w:val="false"/>
+          <w:caps w:val="false"/>
+          <w:smallCaps w:val="false"/>
+          <w:strike w:val="false"/>
+          <w:dstrike w:val="false"/>
+          <w:color w:val="000000"/>
+          <w:spacing w:val="0"/>
+          <w:sz w:val="24"/>
+          <w:u w:val="none"/>
+          <w:effect w:val="none"/>
+        </w:rPr>
+        <w:t>Now it's getting dark?</w:t>
+      </w:r>
+    </w:p>
+    <w:p>
+      <w:pPr>
+        <w:pStyle w:val="TextBody"/>
+        <w:bidi w:val="0"/>
+        <w:spacing w:lineRule="auto" w:line="343" w:before="0" w:after="0"/>
+        <w:jc w:val="left"/>
+        <w:rPr/>
+      </w:pPr>
+      <w:r>
+        <w:rPr>
+          <w:rFonts w:ascii="Helvetica Neue" w:hAnsi="Helvetica Neue"/>
+          <w:b w:val="false"/>
+          <w:i w:val="false"/>
+          <w:caps w:val="false"/>
+          <w:smallCaps w:val="false"/>
+          <w:strike w:val="false"/>
+          <w:dstrike w:val="false"/>
+          <w:color w:val="000000"/>
+          <w:spacing w:val="0"/>
+          <w:sz w:val="24"/>
+          <w:u w:val="none"/>
+          <w:effect w:val="none"/>
+        </w:rPr>
+        <w:t xml:space="preserve">Where is John? They are all out back </w:t>
+      </w:r>
+    </w:p>
+    <w:p>
+      <w:pPr>
+        <w:pStyle w:val="TextBody"/>
+        <w:bidi w:val="0"/>
+        <w:spacing w:lineRule="auto" w:line="343" w:before="0" w:after="0"/>
+        <w:jc w:val="left"/>
+        <w:rPr/>
+      </w:pPr>
+      <w:r>
+        <w:rPr>
+          <w:rFonts w:ascii="Helvetica Neue" w:hAnsi="Helvetica Neue"/>
+          <w:b w:val="false"/>
+          <w:i w:val="false"/>
+          <w:caps w:val="false"/>
+          <w:smallCaps w:val="false"/>
+          <w:strike w:val="false"/>
+          <w:dstrike w:val="false"/>
+          <w:color w:val="000000"/>
+          <w:spacing w:val="0"/>
+          <w:sz w:val="24"/>
+          <w:u w:val="none"/>
+          <w:effect w:val="none"/>
+        </w:rPr>
+        <w:t>Under fifteen feet of pure white snow</w:t>
+      </w:r>
+    </w:p>
+    <w:p>
+      <w:pPr>
+        <w:pStyle w:val="TextBody"/>
+        <w:bidi w:val="0"/>
+        <w:spacing w:lineRule="auto" w:line="343" w:before="0" w:after="0"/>
+        <w:jc w:val="left"/>
+        <w:rPr/>
+      </w:pPr>
+      <w:r>
+        <w:rPr>
+          <w:rFonts w:ascii="Helvetica Neue" w:hAnsi="Helvetica Neue"/>
+          <w:b w:val="false"/>
+          <w:i w:val="false"/>
+          <w:caps w:val="false"/>
+          <w:smallCaps w:val="false"/>
+          <w:strike w:val="false"/>
+          <w:dstrike w:val="false"/>
+          <w:color w:val="000000"/>
+          <w:spacing w:val="0"/>
+          <w:sz w:val="24"/>
+          <w:u w:val="none"/>
+          <w:effect w:val="none"/>
+        </w:rPr>
+        <w:t>Would you please put down that telephone</w:t>
+      </w:r>
+    </w:p>
+    <w:p>
+      <w:pPr>
+        <w:pStyle w:val="TextBody"/>
+        <w:bidi w:val="0"/>
+        <w:spacing w:lineRule="auto" w:line="343" w:before="0" w:after="0"/>
+        <w:jc w:val="left"/>
+        <w:rPr/>
+      </w:pPr>
+      <w:r>
+        <w:rPr>
+          <w:rFonts w:ascii="Helvetica Neue" w:hAnsi="Helvetica Neue"/>
+          <w:b w:val="false"/>
+          <w:i w:val="false"/>
+          <w:caps w:val="false"/>
+          <w:smallCaps w:val="false"/>
+          <w:strike w:val="false"/>
+          <w:dstrike w:val="false"/>
+          <w:color w:val="000000"/>
+          <w:spacing w:val="0"/>
+          <w:sz w:val="24"/>
+          <w:u w:val="none"/>
+          <w:effect w:val="none"/>
+        </w:rPr>
+        <w:t>We're under fifteen feet of pure white snow</w:t>
+      </w:r>
+    </w:p>
+    <w:p>
+      <w:pPr>
+        <w:pStyle w:val="TextBody"/>
+        <w:rPr/>
+      </w:pPr>
+      <w:r>
+        <w:rPr/>
+      </w:r>
+    </w:p>
+    <w:p>
+      <w:pPr>
+        <w:pStyle w:val="Heading2"/>
+        <w:bidi w:val="0"/>
+        <w:spacing w:lineRule="auto" w:line="343" w:before="0" w:after="0"/>
+        <w:jc w:val="left"/>
+        <w:rPr/>
+      </w:pPr>
+      <w:r>
+        <w:rPr>
+          <w:rFonts w:ascii="Helvetica Neue" w:hAnsi="Helvetica Neue"/>
+          <w:b w:val="false"/>
+          <w:i/>
+          <w:caps w:val="false"/>
+          <w:smallCaps w:val="false"/>
+          <w:strike w:val="false"/>
+          <w:dstrike w:val="false"/>
+          <w:color w:val="666666"/>
+          <w:spacing w:val="0"/>
+          <w:sz w:val="24"/>
+          <w:u w:val="none"/>
+          <w:effect w:val="none"/>
+        </w:rPr>
+        <w:t>Verse 3</w:t>
+      </w:r>
+    </w:p>
+    <w:p>
+      <w:pPr>
+        <w:pStyle w:val="TextBody"/>
+        <w:bidi w:val="0"/>
+        <w:spacing w:lineRule="auto" w:line="343" w:before="0" w:after="0"/>
+        <w:jc w:val="left"/>
+        <w:rPr/>
+      </w:pPr>
+      <w:r>
+        <w:rPr>
+          <w:rFonts w:ascii="Helvetica Neue" w:hAnsi="Helvetica Neue"/>
+          <w:b w:val="false"/>
+          <w:i w:val="false"/>
+          <w:caps w:val="false"/>
+          <w:smallCaps w:val="false"/>
+          <w:strike w:val="false"/>
+          <w:dstrike w:val="false"/>
+          <w:color w:val="000000"/>
+          <w:spacing w:val="0"/>
+          <w:sz w:val="24"/>
+          <w:u w:val="none"/>
+          <w:effect w:val="none"/>
+        </w:rPr>
+        <w:t>I waved to my neighbour</w:t>
+      </w:r>
+    </w:p>
+    <w:p>
+      <w:pPr>
+        <w:pStyle w:val="TextBody"/>
+        <w:bidi w:val="0"/>
+        <w:spacing w:lineRule="auto" w:line="343" w:before="0" w:after="0"/>
+        <w:jc w:val="left"/>
+        <w:rPr/>
+      </w:pPr>
+      <w:r>
+        <w:rPr>
+          <w:rFonts w:ascii="Helvetica Neue" w:hAnsi="Helvetica Neue"/>
+          <w:b w:val="false"/>
+          <w:i w:val="false"/>
+          <w:caps w:val="false"/>
+          <w:smallCaps w:val="false"/>
+          <w:strike w:val="false"/>
+          <w:dstrike w:val="false"/>
+          <w:color w:val="000000"/>
+          <w:spacing w:val="0"/>
+          <w:sz w:val="24"/>
+          <w:u w:val="none"/>
+          <w:effect w:val="none"/>
+        </w:rPr>
+        <w:t>My neighbour waved to me</w:t>
+      </w:r>
+    </w:p>
+    <w:p>
+      <w:pPr>
+        <w:pStyle w:val="TextBody"/>
+        <w:bidi w:val="0"/>
+        <w:spacing w:lineRule="auto" w:line="343" w:before="0" w:after="0"/>
+        <w:jc w:val="left"/>
+        <w:rPr/>
+      </w:pPr>
+      <w:r>
+        <w:rPr>
+          <w:rFonts w:ascii="Helvetica Neue" w:hAnsi="Helvetica Neue"/>
+          <w:b w:val="false"/>
+          <w:i w:val="false"/>
+          <w:caps w:val="false"/>
+          <w:smallCaps w:val="false"/>
+          <w:strike w:val="false"/>
+          <w:dstrike w:val="false"/>
+          <w:color w:val="000000"/>
+          <w:spacing w:val="0"/>
+          <w:sz w:val="24"/>
+          <w:u w:val="none"/>
+          <w:effect w:val="none"/>
+        </w:rPr>
+        <w:t>But my neighbour</w:t>
+      </w:r>
+    </w:p>
+    <w:p>
+      <w:pPr>
+        <w:pStyle w:val="TextBody"/>
+        <w:bidi w:val="0"/>
+        <w:spacing w:lineRule="auto" w:line="343" w:before="0" w:after="0"/>
+        <w:jc w:val="left"/>
+        <w:rPr/>
+      </w:pPr>
+      <w:r>
+        <w:rPr>
+          <w:rFonts w:ascii="Helvetica Neue" w:hAnsi="Helvetica Neue"/>
+          <w:b w:val="false"/>
+          <w:i w:val="false"/>
+          <w:caps w:val="false"/>
+          <w:smallCaps w:val="false"/>
+          <w:strike w:val="false"/>
+          <w:dstrike w:val="false"/>
+          <w:color w:val="000000"/>
+          <w:spacing w:val="0"/>
+          <w:sz w:val="24"/>
+          <w:u w:val="none"/>
+          <w:effect w:val="none"/>
+        </w:rPr>
+        <w:t>Is my enemy</w:t>
+      </w:r>
+    </w:p>
+    <w:p>
+      <w:pPr>
+        <w:pStyle w:val="TextBody"/>
+        <w:bidi w:val="0"/>
+        <w:spacing w:lineRule="auto" w:line="343" w:before="0" w:after="0"/>
+        <w:jc w:val="left"/>
+        <w:rPr/>
+      </w:pPr>
+      <w:r>
+        <w:rPr>
+          <w:rFonts w:ascii="Helvetica Neue" w:hAnsi="Helvetica Neue"/>
+          <w:b w:val="false"/>
+          <w:i w:val="false"/>
+          <w:caps w:val="false"/>
+          <w:smallCaps w:val="false"/>
+          <w:strike w:val="false"/>
+          <w:dstrike w:val="false"/>
+          <w:color w:val="000000"/>
+          <w:spacing w:val="0"/>
+          <w:sz w:val="24"/>
+          <w:u w:val="none"/>
+          <w:effect w:val="none"/>
+        </w:rPr>
+        <w:t xml:space="preserve">I kept waving my arms </w:t>
+      </w:r>
+    </w:p>
+    <w:p>
+      <w:pPr>
+        <w:pStyle w:val="TextBody"/>
+        <w:bidi w:val="0"/>
+        <w:spacing w:lineRule="auto" w:line="343" w:before="0" w:after="0"/>
+        <w:jc w:val="left"/>
+        <w:rPr/>
+      </w:pPr>
+      <w:r>
+        <w:rPr>
+          <w:rFonts w:ascii="Helvetica Neue" w:hAnsi="Helvetica Neue"/>
+          <w:b w:val="false"/>
+          <w:i w:val="false"/>
+          <w:caps w:val="false"/>
+          <w:smallCaps w:val="false"/>
+          <w:strike w:val="false"/>
+          <w:dstrike w:val="false"/>
+          <w:color w:val="000000"/>
+          <w:spacing w:val="0"/>
+          <w:sz w:val="24"/>
+          <w:u w:val="none"/>
+          <w:effect w:val="none"/>
+        </w:rPr>
+        <w:t>Till I could not see</w:t>
+      </w:r>
+    </w:p>
+    <w:p>
+      <w:pPr>
+        <w:pStyle w:val="TextBody"/>
+        <w:bidi w:val="0"/>
+        <w:spacing w:lineRule="auto" w:line="343" w:before="0" w:after="0"/>
+        <w:jc w:val="left"/>
+        <w:rPr/>
+      </w:pPr>
+      <w:r>
+        <w:rPr>
+          <w:rFonts w:ascii="Helvetica Neue" w:hAnsi="Helvetica Neue"/>
+          <w:b w:val="false"/>
+          <w:i w:val="false"/>
+          <w:caps w:val="false"/>
+          <w:smallCaps w:val="false"/>
+          <w:strike w:val="false"/>
+          <w:dstrike w:val="false"/>
+          <w:color w:val="000000"/>
+          <w:spacing w:val="0"/>
+          <w:sz w:val="24"/>
+          <w:u w:val="none"/>
+          <w:effect w:val="none"/>
+        </w:rPr>
+        <w:t>Under fifteen feet of pure white snow</w:t>
+      </w:r>
+    </w:p>
+    <w:p>
+      <w:pPr>
+        <w:pStyle w:val="TextBody"/>
+        <w:rPr/>
+      </w:pPr>
+      <w:r>
+        <w:rPr/>
+      </w:r>
+    </w:p>
+    <w:p>
+      <w:pPr>
+        <w:pStyle w:val="Heading2"/>
+        <w:bidi w:val="0"/>
+        <w:spacing w:lineRule="auto" w:line="343" w:before="0" w:after="0"/>
+        <w:jc w:val="left"/>
+        <w:rPr/>
+      </w:pPr>
+      <w:r>
+        <w:rPr>
+          <w:rFonts w:ascii="Helvetica Neue" w:hAnsi="Helvetica Neue"/>
+          <w:b w:val="false"/>
+          <w:i/>
+          <w:caps w:val="false"/>
+          <w:smallCaps w:val="false"/>
+          <w:strike w:val="false"/>
+          <w:dstrike w:val="false"/>
+          <w:color w:val="666666"/>
+          <w:spacing w:val="0"/>
+          <w:sz w:val="24"/>
+          <w:u w:val="none"/>
+          <w:effect w:val="none"/>
+        </w:rPr>
+        <w:t>Verse 4</w:t>
+      </w:r>
+    </w:p>
+    <w:p>
+      <w:pPr>
+        <w:pStyle w:val="TextBody"/>
+        <w:bidi w:val="0"/>
+        <w:spacing w:lineRule="auto" w:line="343" w:before="0" w:after="0"/>
+        <w:jc w:val="left"/>
+        <w:rPr/>
+      </w:pPr>
+      <w:r>
+        <w:rPr>
+          <w:rFonts w:ascii="Helvetica Neue" w:hAnsi="Helvetica Neue"/>
+          <w:b w:val="false"/>
+          <w:i w:val="false"/>
+          <w:caps w:val="false"/>
+          <w:smallCaps w:val="false"/>
+          <w:strike w:val="false"/>
+          <w:dstrike w:val="false"/>
+          <w:color w:val="000000"/>
+          <w:spacing w:val="0"/>
+          <w:sz w:val="24"/>
+          <w:u w:val="none"/>
+          <w:effect w:val="none"/>
+        </w:rPr>
+        <w:t xml:space="preserve">Is anybody </w:t>
+      </w:r>
+    </w:p>
+    <w:p>
+      <w:pPr>
+        <w:pStyle w:val="TextBody"/>
+        <w:bidi w:val="0"/>
+        <w:spacing w:lineRule="auto" w:line="343" w:before="0" w:after="0"/>
+        <w:jc w:val="left"/>
+        <w:rPr/>
+      </w:pPr>
+      <w:r>
+        <w:rPr>
+          <w:rFonts w:ascii="Helvetica Neue" w:hAnsi="Helvetica Neue"/>
+          <w:b w:val="false"/>
+          <w:i w:val="false"/>
+          <w:caps w:val="false"/>
+          <w:smallCaps w:val="false"/>
+          <w:strike w:val="false"/>
+          <w:dstrike w:val="false"/>
+          <w:color w:val="000000"/>
+          <w:spacing w:val="0"/>
+          <w:sz w:val="24"/>
+          <w:u w:val="none"/>
+          <w:effect w:val="none"/>
+        </w:rPr>
+        <w:t>Out there please?</w:t>
+      </w:r>
+    </w:p>
+    <w:p>
+      <w:pPr>
+        <w:pStyle w:val="TextBody"/>
+        <w:bidi w:val="0"/>
+        <w:spacing w:lineRule="auto" w:line="343" w:before="0" w:after="0"/>
+        <w:jc w:val="left"/>
+        <w:rPr/>
+      </w:pPr>
+      <w:r>
+        <w:rPr>
+          <w:rFonts w:ascii="Helvetica Neue" w:hAnsi="Helvetica Neue"/>
+          <w:b w:val="false"/>
+          <w:i w:val="false"/>
+          <w:caps w:val="false"/>
+          <w:smallCaps w:val="false"/>
+          <w:strike w:val="false"/>
+          <w:dstrike w:val="false"/>
+          <w:color w:val="000000"/>
+          <w:spacing w:val="0"/>
+          <w:sz w:val="24"/>
+          <w:u w:val="none"/>
+          <w:effect w:val="none"/>
+        </w:rPr>
+        <w:t>It's too quiet in here</w:t>
+      </w:r>
+    </w:p>
+    <w:p>
+      <w:pPr>
+        <w:pStyle w:val="TextBody"/>
+        <w:bidi w:val="0"/>
+        <w:spacing w:lineRule="auto" w:line="343" w:before="0" w:after="0"/>
+        <w:jc w:val="left"/>
+        <w:rPr/>
+      </w:pPr>
+      <w:r>
+        <w:rPr>
+          <w:rFonts w:ascii="Helvetica Neue" w:hAnsi="Helvetica Neue"/>
+          <w:b w:val="false"/>
+          <w:i w:val="false"/>
+          <w:caps w:val="false"/>
+          <w:smallCaps w:val="false"/>
+          <w:strike w:val="false"/>
+          <w:dstrike w:val="false"/>
+          <w:color w:val="000000"/>
+          <w:spacing w:val="0"/>
+          <w:sz w:val="24"/>
+          <w:u w:val="none"/>
+          <w:effect w:val="none"/>
+        </w:rPr>
+        <w:t>And I'm beginning to freeze</w:t>
+      </w:r>
+    </w:p>
+    <w:p>
+      <w:pPr>
+        <w:pStyle w:val="TextBody"/>
+        <w:bidi w:val="0"/>
+        <w:spacing w:lineRule="auto" w:line="343" w:before="0" w:after="0"/>
+        <w:jc w:val="left"/>
+        <w:rPr/>
+      </w:pPr>
+      <w:r>
+        <w:rPr>
+          <w:rFonts w:ascii="Helvetica Neue" w:hAnsi="Helvetica Neue"/>
+          <w:b w:val="false"/>
+          <w:i w:val="false"/>
+          <w:caps w:val="false"/>
+          <w:smallCaps w:val="false"/>
+          <w:strike w:val="false"/>
+          <w:dstrike w:val="false"/>
+          <w:color w:val="000000"/>
+          <w:spacing w:val="0"/>
+          <w:sz w:val="24"/>
+          <w:u w:val="none"/>
+          <w:effect w:val="none"/>
+        </w:rPr>
+        <w:t xml:space="preserve">I've got icicles hanging </w:t>
+      </w:r>
+    </w:p>
+    <w:p>
+      <w:pPr>
+        <w:pStyle w:val="TextBody"/>
+        <w:bidi w:val="0"/>
+        <w:spacing w:lineRule="auto" w:line="343" w:before="0" w:after="0"/>
+        <w:jc w:val="left"/>
+        <w:rPr/>
+      </w:pPr>
+      <w:r>
+        <w:rPr>
+          <w:rFonts w:ascii="Helvetica Neue" w:hAnsi="Helvetica Neue"/>
+          <w:b w:val="false"/>
+          <w:i w:val="false"/>
+          <w:caps w:val="false"/>
+          <w:smallCaps w:val="false"/>
+          <w:strike w:val="false"/>
+          <w:dstrike w:val="false"/>
+          <w:color w:val="000000"/>
+          <w:spacing w:val="0"/>
+          <w:sz w:val="24"/>
+          <w:u w:val="none"/>
+          <w:effect w:val="none"/>
+        </w:rPr>
+        <w:t>From my knees</w:t>
+      </w:r>
+    </w:p>
+    <w:p>
+      <w:pPr>
+        <w:pStyle w:val="TextBody"/>
+        <w:bidi w:val="0"/>
+        <w:spacing w:lineRule="auto" w:line="343" w:before="0" w:after="0"/>
+        <w:jc w:val="left"/>
+        <w:rPr/>
+      </w:pPr>
+      <w:r>
+        <w:rPr>
+          <w:rFonts w:ascii="Helvetica Neue" w:hAnsi="Helvetica Neue"/>
+          <w:b w:val="false"/>
+          <w:i w:val="false"/>
+          <w:caps w:val="false"/>
+          <w:smallCaps w:val="false"/>
+          <w:strike w:val="false"/>
+          <w:dstrike w:val="false"/>
+          <w:color w:val="000000"/>
+          <w:spacing w:val="0"/>
+          <w:sz w:val="24"/>
+          <w:u w:val="none"/>
+          <w:effect w:val="none"/>
+        </w:rPr>
+        <w:t xml:space="preserve">Under fifteen feet of pure white snow </w:t>
+      </w:r>
+    </w:p>
+    <w:p>
+      <w:pPr>
+        <w:pStyle w:val="TextBody"/>
+        <w:rPr/>
+      </w:pPr>
+      <w:r>
+        <w:rPr/>
+      </w:r>
+    </w:p>
+    <w:p>
+      <w:pPr>
+        <w:pStyle w:val="TextBody"/>
+        <w:bidi w:val="0"/>
+        <w:spacing w:lineRule="auto" w:line="343" w:before="0" w:after="0"/>
+        <w:jc w:val="left"/>
+        <w:rPr/>
+      </w:pPr>
+      <w:r>
+        <w:rPr>
+          <w:rFonts w:ascii="Helvetica Neue" w:hAnsi="Helvetica Neue"/>
+          <w:b w:val="false"/>
+          <w:i w:val="false"/>
+          <w:caps w:val="false"/>
+          <w:smallCaps w:val="false"/>
+          <w:strike w:val="false"/>
+          <w:dstrike w:val="false"/>
+          <w:color w:val="000000"/>
+          <w:spacing w:val="0"/>
+          <w:sz w:val="24"/>
+          <w:u w:val="none"/>
+          <w:effect w:val="none"/>
+        </w:rPr>
+        <w:t>Is there anybody here who feels this low?</w:t>
+      </w:r>
+    </w:p>
+    <w:p>
+      <w:pPr>
+        <w:pStyle w:val="TextBody"/>
+        <w:bidi w:val="0"/>
+        <w:spacing w:lineRule="auto" w:line="343" w:before="0" w:after="0"/>
+        <w:jc w:val="left"/>
+        <w:rPr/>
+      </w:pPr>
+      <w:r>
+        <w:rPr>
+          <w:rFonts w:ascii="Helvetica Neue" w:hAnsi="Helvetica Neue"/>
+          <w:b w:val="false"/>
+          <w:i w:val="false"/>
+          <w:caps w:val="false"/>
+          <w:smallCaps w:val="false"/>
+          <w:strike w:val="false"/>
+          <w:dstrike w:val="false"/>
+          <w:color w:val="000000"/>
+          <w:spacing w:val="0"/>
+          <w:sz w:val="24"/>
+          <w:u w:val="none"/>
+          <w:effect w:val="none"/>
+        </w:rPr>
+        <w:t>Under fifteen feet of pure white snow</w:t>
+      </w:r>
+    </w:p>
+    <w:p>
+      <w:pPr>
+        <w:pStyle w:val="TextBody"/>
+        <w:rPr/>
+      </w:pPr>
+      <w:r>
+        <w:rPr/>
+      </w:r>
+    </w:p>
+    <w:p>
+      <w:pPr>
+        <w:pStyle w:val="TextBody"/>
+        <w:bidi w:val="0"/>
+        <w:spacing w:lineRule="auto" w:line="343" w:before="0" w:after="0"/>
+        <w:jc w:val="left"/>
+        <w:rPr/>
+      </w:pPr>
+      <w:r>
+        <w:rPr>
+          <w:rFonts w:ascii="Helvetica Neue" w:hAnsi="Helvetica Neue"/>
+          <w:b w:val="false"/>
+          <w:i w:val="false"/>
+          <w:caps w:val="false"/>
+          <w:smallCaps w:val="false"/>
+          <w:strike w:val="false"/>
+          <w:dstrike w:val="false"/>
+          <w:color w:val="000000"/>
+          <w:spacing w:val="0"/>
+          <w:sz w:val="24"/>
+          <w:u w:val="none"/>
+          <w:effect w:val="none"/>
+        </w:rPr>
+        <w:t>Raise your hands up to the sky (×3)</w:t>
+      </w:r>
+    </w:p>
+    <w:p>
+      <w:pPr>
+        <w:pStyle w:val="TextBody"/>
+        <w:rPr/>
+      </w:pPr>
+      <w:r>
+        <w:rPr/>
+      </w:r>
+    </w:p>
+    <w:p>
+      <w:pPr>
+        <w:pStyle w:val="TextBody"/>
+        <w:bidi w:val="0"/>
+        <w:spacing w:lineRule="auto" w:line="343" w:before="0" w:after="0"/>
+        <w:jc w:val="left"/>
+        <w:rPr/>
+      </w:pPr>
+      <w:r>
+        <w:rPr>
+          <w:rFonts w:ascii="Helvetica Neue" w:hAnsi="Helvetica Neue"/>
+          <w:b w:val="false"/>
+          <w:i w:val="false"/>
+          <w:caps w:val="false"/>
+          <w:smallCaps w:val="false"/>
+          <w:strike w:val="false"/>
+          <w:dstrike w:val="false"/>
+          <w:color w:val="000000"/>
+          <w:spacing w:val="0"/>
+          <w:sz w:val="24"/>
+          <w:u w:val="none"/>
+          <w:effect w:val="none"/>
+        </w:rPr>
+        <w:t xml:space="preserve">Is it any wonder? </w:t>
+      </w:r>
+    </w:p>
+    <w:p>
+      <w:pPr>
+        <w:pStyle w:val="TextBody"/>
+        <w:rPr/>
+      </w:pPr>
+      <w:r>
+        <w:rPr/>
+      </w:r>
+    </w:p>
+    <w:p>
+      <w:pPr>
+        <w:pStyle w:val="TextBody"/>
+        <w:bidi w:val="0"/>
+        <w:spacing w:lineRule="auto" w:line="343" w:before="0" w:after="0"/>
+        <w:jc w:val="left"/>
+        <w:rPr/>
+      </w:pPr>
+      <w:r>
+        <w:rPr>
+          <w:rFonts w:ascii="Helvetica Neue" w:hAnsi="Helvetica Neue"/>
+          <w:b w:val="false"/>
+          <w:i w:val="false"/>
+          <w:caps w:val="false"/>
+          <w:smallCaps w:val="false"/>
+          <w:strike w:val="false"/>
+          <w:dstrike w:val="false"/>
+          <w:color w:val="000000"/>
+          <w:spacing w:val="0"/>
+          <w:sz w:val="24"/>
+          <w:u w:val="none"/>
+          <w:effect w:val="none"/>
+        </w:rPr>
+        <w:t>Oh my Lord (×4)</w:t>
+      </w:r>
+    </w:p>
+    <w:p>
+      <w:pPr>
+        <w:pStyle w:val="TextBody"/>
+        <w:rPr/>
+      </w:pPr>
+      <w:r>
+        <w:rPr/>
+      </w:r>
+    </w:p>
+    <w:p>
+      <w:pPr>
+        <w:pStyle w:val="Heading2"/>
+        <w:bidi w:val="0"/>
+        <w:spacing w:lineRule="auto" w:line="343" w:before="0" w:after="0"/>
+        <w:jc w:val="left"/>
+        <w:rPr/>
+      </w:pPr>
+      <w:r>
+        <w:rPr>
+          <w:rFonts w:ascii="Helvetica Neue" w:hAnsi="Helvetica Neue"/>
+          <w:b w:val="false"/>
+          <w:i/>
+          <w:caps w:val="false"/>
+          <w:smallCaps w:val="false"/>
+          <w:strike w:val="false"/>
+          <w:dstrike w:val="false"/>
+          <w:color w:val="666666"/>
+          <w:spacing w:val="0"/>
+          <w:sz w:val="24"/>
+          <w:u w:val="none"/>
+          <w:effect w:val="none"/>
+        </w:rPr>
+        <w:t>Verse 5</w:t>
+      </w:r>
+    </w:p>
+    <w:p>
+      <w:pPr>
+        <w:pStyle w:val="TextBody"/>
+        <w:bidi w:val="0"/>
+        <w:spacing w:lineRule="auto" w:line="343" w:before="0" w:after="0"/>
+        <w:jc w:val="left"/>
+        <w:rPr/>
+      </w:pPr>
+      <w:r>
+        <w:rPr>
+          <w:rFonts w:ascii="Helvetica Neue" w:hAnsi="Helvetica Neue"/>
+          <w:b w:val="false"/>
+          <w:i w:val="false"/>
+          <w:caps w:val="false"/>
+          <w:smallCaps w:val="false"/>
+          <w:strike w:val="false"/>
+          <w:dstrike w:val="false"/>
+          <w:color w:val="000000"/>
+          <w:spacing w:val="0"/>
+          <w:sz w:val="24"/>
+          <w:u w:val="none"/>
+          <w:effect w:val="none"/>
+        </w:rPr>
+        <w:t xml:space="preserve">Doctor, Doctor </w:t>
+      </w:r>
+    </w:p>
+    <w:p>
+      <w:pPr>
+        <w:pStyle w:val="TextBody"/>
+        <w:bidi w:val="0"/>
+        <w:spacing w:lineRule="auto" w:line="343" w:before="0" w:after="0"/>
+        <w:jc w:val="left"/>
+        <w:rPr/>
+      </w:pPr>
+      <w:r>
+        <w:rPr>
+          <w:rFonts w:ascii="Helvetica Neue" w:hAnsi="Helvetica Neue"/>
+          <w:b w:val="false"/>
+          <w:i w:val="false"/>
+          <w:caps w:val="false"/>
+          <w:smallCaps w:val="false"/>
+          <w:strike w:val="false"/>
+          <w:dstrike w:val="false"/>
+          <w:color w:val="000000"/>
+          <w:spacing w:val="0"/>
+          <w:sz w:val="24"/>
+          <w:u w:val="none"/>
+          <w:effect w:val="none"/>
+        </w:rPr>
+        <w:t>I'm going mad</w:t>
+      </w:r>
+    </w:p>
+    <w:p>
+      <w:pPr>
+        <w:pStyle w:val="TextBody"/>
+        <w:bidi w:val="0"/>
+        <w:spacing w:lineRule="auto" w:line="343" w:before="0" w:after="0"/>
+        <w:jc w:val="left"/>
+        <w:rPr/>
+      </w:pPr>
+      <w:r>
+        <w:rPr>
+          <w:rFonts w:ascii="Helvetica Neue" w:hAnsi="Helvetica Neue"/>
+          <w:b w:val="false"/>
+          <w:i w:val="false"/>
+          <w:caps w:val="false"/>
+          <w:smallCaps w:val="false"/>
+          <w:strike w:val="false"/>
+          <w:dstrike w:val="false"/>
+          <w:color w:val="000000"/>
+          <w:spacing w:val="0"/>
+          <w:sz w:val="24"/>
+          <w:u w:val="none"/>
+          <w:effect w:val="none"/>
+        </w:rPr>
+        <w:t>This is the worst day</w:t>
+      </w:r>
+    </w:p>
+    <w:p>
+      <w:pPr>
+        <w:pStyle w:val="TextBody"/>
+        <w:bidi w:val="0"/>
+        <w:spacing w:lineRule="auto" w:line="343" w:before="0" w:after="0"/>
+        <w:jc w:val="left"/>
+        <w:rPr/>
+      </w:pPr>
+      <w:r>
+        <w:rPr>
+          <w:rFonts w:ascii="Helvetica Neue" w:hAnsi="Helvetica Neue"/>
+          <w:b w:val="false"/>
+          <w:i w:val="false"/>
+          <w:caps w:val="false"/>
+          <w:smallCaps w:val="false"/>
+          <w:strike w:val="false"/>
+          <w:dstrike w:val="false"/>
+          <w:color w:val="000000"/>
+          <w:spacing w:val="0"/>
+          <w:sz w:val="24"/>
+          <w:u w:val="none"/>
+          <w:effect w:val="none"/>
+        </w:rPr>
+        <w:t>I've ever had</w:t>
+      </w:r>
+    </w:p>
+    <w:p>
+      <w:pPr>
+        <w:pStyle w:val="TextBody"/>
+        <w:bidi w:val="0"/>
+        <w:spacing w:lineRule="auto" w:line="343" w:before="0" w:after="0"/>
+        <w:jc w:val="left"/>
+        <w:rPr/>
+      </w:pPr>
+      <w:r>
+        <w:rPr>
+          <w:rFonts w:ascii="Helvetica Neue" w:hAnsi="Helvetica Neue"/>
+          <w:b w:val="false"/>
+          <w:i w:val="false"/>
+          <w:caps w:val="false"/>
+          <w:smallCaps w:val="false"/>
+          <w:strike w:val="false"/>
+          <w:dstrike w:val="false"/>
+          <w:color w:val="000000"/>
+          <w:spacing w:val="0"/>
+          <w:sz w:val="24"/>
+          <w:u w:val="none"/>
+          <w:effect w:val="none"/>
+        </w:rPr>
+        <w:t>I can't remember</w:t>
+      </w:r>
+    </w:p>
+    <w:p>
+      <w:pPr>
+        <w:pStyle w:val="TextBody"/>
+        <w:bidi w:val="0"/>
+        <w:spacing w:lineRule="auto" w:line="343" w:before="0" w:after="0"/>
+        <w:jc w:val="left"/>
+        <w:rPr/>
+      </w:pPr>
+      <w:r>
+        <w:rPr>
+          <w:rFonts w:ascii="Helvetica Neue" w:hAnsi="Helvetica Neue"/>
+          <w:b w:val="false"/>
+          <w:i w:val="false"/>
+          <w:caps w:val="false"/>
+          <w:smallCaps w:val="false"/>
+          <w:strike w:val="false"/>
+          <w:dstrike w:val="false"/>
+          <w:color w:val="000000"/>
+          <w:spacing w:val="0"/>
+          <w:sz w:val="24"/>
+          <w:u w:val="none"/>
+          <w:effect w:val="none"/>
+        </w:rPr>
+        <w:t>Ever feeling this bad</w:t>
+      </w:r>
+    </w:p>
+    <w:p>
+      <w:pPr>
+        <w:pStyle w:val="TextBody"/>
+        <w:bidi w:val="0"/>
+        <w:spacing w:lineRule="auto" w:line="343" w:before="0" w:after="0"/>
+        <w:jc w:val="left"/>
+        <w:rPr/>
+      </w:pPr>
+      <w:r>
+        <w:rPr>
+          <w:rFonts w:ascii="Helvetica Neue" w:hAnsi="Helvetica Neue"/>
+          <w:b w:val="false"/>
+          <w:i w:val="false"/>
+          <w:caps w:val="false"/>
+          <w:smallCaps w:val="false"/>
+          <w:strike w:val="false"/>
+          <w:dstrike w:val="false"/>
+          <w:color w:val="000000"/>
+          <w:spacing w:val="0"/>
+          <w:sz w:val="24"/>
+          <w:u w:val="none"/>
+          <w:effect w:val="none"/>
+        </w:rPr>
+        <w:t>Under fifteen feet of pure white snow</w:t>
+      </w:r>
+    </w:p>
+    <w:p>
+      <w:pPr>
+        <w:pStyle w:val="TextBody"/>
+        <w:rPr/>
+      </w:pPr>
+      <w:r>
+        <w:rPr/>
+      </w:r>
+    </w:p>
+    <w:p>
+      <w:pPr>
+        <w:pStyle w:val="Heading2"/>
+        <w:bidi w:val="0"/>
+        <w:spacing w:lineRule="auto" w:line="343" w:before="0" w:after="0"/>
+        <w:jc w:val="left"/>
+        <w:rPr/>
+      </w:pPr>
+      <w:r>
+        <w:rPr>
+          <w:rFonts w:ascii="Helvetica Neue" w:hAnsi="Helvetica Neue"/>
+          <w:b w:val="false"/>
+          <w:i/>
+          <w:caps w:val="false"/>
+          <w:smallCaps w:val="false"/>
+          <w:strike w:val="false"/>
+          <w:dstrike w:val="false"/>
+          <w:color w:val="666666"/>
+          <w:spacing w:val="0"/>
+          <w:sz w:val="24"/>
+          <w:u w:val="none"/>
+          <w:effect w:val="none"/>
+        </w:rPr>
+        <w:t>Verse 6</w:t>
+      </w:r>
+    </w:p>
+    <w:p>
+      <w:pPr>
+        <w:pStyle w:val="TextBody"/>
+        <w:bidi w:val="0"/>
+        <w:spacing w:lineRule="auto" w:line="343" w:before="0" w:after="0"/>
+        <w:jc w:val="left"/>
+        <w:rPr/>
+      </w:pPr>
+      <w:r>
+        <w:rPr>
+          <w:rFonts w:ascii="Helvetica Neue" w:hAnsi="Helvetica Neue"/>
+          <w:b w:val="false"/>
+          <w:i w:val="false"/>
+          <w:caps w:val="false"/>
+          <w:smallCaps w:val="false"/>
+          <w:strike w:val="false"/>
+          <w:dstrike w:val="false"/>
+          <w:color w:val="000000"/>
+          <w:spacing w:val="0"/>
+          <w:sz w:val="24"/>
+          <w:u w:val="none"/>
+          <w:effect w:val="none"/>
+        </w:rPr>
+        <w:t>Where's my nurse</w:t>
+      </w:r>
+    </w:p>
+    <w:p>
+      <w:pPr>
+        <w:pStyle w:val="TextBody"/>
+        <w:bidi w:val="0"/>
+        <w:spacing w:lineRule="auto" w:line="343" w:before="0" w:after="0"/>
+        <w:jc w:val="left"/>
+        <w:rPr/>
+      </w:pPr>
+      <w:r>
+        <w:rPr>
+          <w:rFonts w:ascii="Helvetica Neue" w:hAnsi="Helvetica Neue"/>
+          <w:b w:val="false"/>
+          <w:i w:val="false"/>
+          <w:caps w:val="false"/>
+          <w:smallCaps w:val="false"/>
+          <w:strike w:val="false"/>
+          <w:dstrike w:val="false"/>
+          <w:color w:val="000000"/>
+          <w:spacing w:val="0"/>
+          <w:sz w:val="24"/>
+          <w:u w:val="none"/>
+          <w:effect w:val="none"/>
+        </w:rPr>
+        <w:t>I need some healing</w:t>
+      </w:r>
+    </w:p>
+    <w:p>
+      <w:pPr>
+        <w:pStyle w:val="TextBody"/>
+        <w:bidi w:val="0"/>
+        <w:spacing w:lineRule="auto" w:line="343" w:before="0" w:after="0"/>
+        <w:jc w:val="left"/>
+        <w:rPr/>
+      </w:pPr>
+      <w:r>
+        <w:rPr>
+          <w:rFonts w:ascii="Helvetica Neue" w:hAnsi="Helvetica Neue"/>
+          <w:b w:val="false"/>
+          <w:i w:val="false"/>
+          <w:caps w:val="false"/>
+          <w:smallCaps w:val="false"/>
+          <w:strike w:val="false"/>
+          <w:dstrike w:val="false"/>
+          <w:color w:val="000000"/>
+          <w:spacing w:val="0"/>
+          <w:sz w:val="24"/>
+          <w:u w:val="none"/>
+          <w:effect w:val="none"/>
+        </w:rPr>
+        <w:t>I've been paralysed</w:t>
+      </w:r>
+    </w:p>
+    <w:p>
+      <w:pPr>
+        <w:pStyle w:val="TextBody"/>
+        <w:bidi w:val="0"/>
+        <w:spacing w:lineRule="auto" w:line="343" w:before="0" w:after="0"/>
+        <w:jc w:val="left"/>
+        <w:rPr/>
+      </w:pPr>
+      <w:r>
+        <w:rPr>
+          <w:rFonts w:ascii="Helvetica Neue" w:hAnsi="Helvetica Neue"/>
+          <w:b w:val="false"/>
+          <w:i w:val="false"/>
+          <w:caps w:val="false"/>
+          <w:smallCaps w:val="false"/>
+          <w:strike w:val="false"/>
+          <w:dstrike w:val="false"/>
+          <w:color w:val="000000"/>
+          <w:spacing w:val="0"/>
+          <w:sz w:val="24"/>
+          <w:u w:val="none"/>
+          <w:effect w:val="none"/>
+        </w:rPr>
+        <w:t>By a lack of feeling</w:t>
+      </w:r>
+    </w:p>
+    <w:p>
+      <w:pPr>
+        <w:pStyle w:val="TextBody"/>
+        <w:bidi w:val="0"/>
+        <w:spacing w:lineRule="auto" w:line="343" w:before="0" w:after="0"/>
+        <w:jc w:val="left"/>
+        <w:rPr/>
+      </w:pPr>
+      <w:r>
+        <w:rPr>
+          <w:rFonts w:ascii="Helvetica Neue" w:hAnsi="Helvetica Neue"/>
+          <w:b w:val="false"/>
+          <w:i w:val="false"/>
+          <w:caps w:val="false"/>
+          <w:smallCaps w:val="false"/>
+          <w:strike w:val="false"/>
+          <w:dstrike w:val="false"/>
+          <w:color w:val="000000"/>
+          <w:spacing w:val="0"/>
+          <w:sz w:val="24"/>
+          <w:u w:val="none"/>
+          <w:effect w:val="none"/>
+        </w:rPr>
+        <w:t>I can't even find</w:t>
+      </w:r>
+    </w:p>
+    <w:p>
+      <w:pPr>
+        <w:pStyle w:val="TextBody"/>
+        <w:bidi w:val="0"/>
+        <w:spacing w:lineRule="auto" w:line="343" w:before="0" w:after="0"/>
+        <w:jc w:val="left"/>
+        <w:rPr/>
+      </w:pPr>
+      <w:r>
+        <w:rPr>
+          <w:rFonts w:ascii="Helvetica Neue" w:hAnsi="Helvetica Neue"/>
+          <w:b w:val="false"/>
+          <w:i w:val="false"/>
+          <w:caps w:val="false"/>
+          <w:smallCaps w:val="false"/>
+          <w:strike w:val="false"/>
+          <w:dstrike w:val="false"/>
+          <w:color w:val="000000"/>
+          <w:spacing w:val="0"/>
+          <w:sz w:val="24"/>
+          <w:u w:val="none"/>
+          <w:effect w:val="none"/>
+        </w:rPr>
+        <w:t>Anything worth stealing</w:t>
+      </w:r>
+    </w:p>
+    <w:p>
+      <w:pPr>
+        <w:pStyle w:val="TextBody"/>
+        <w:bidi w:val="0"/>
+        <w:spacing w:lineRule="auto" w:line="343" w:before="0" w:after="0"/>
+        <w:jc w:val="left"/>
+        <w:rPr/>
+      </w:pPr>
+      <w:r>
+        <w:rPr>
+          <w:rFonts w:ascii="Helvetica Neue" w:hAnsi="Helvetica Neue"/>
+          <w:b w:val="false"/>
+          <w:i w:val="false"/>
+          <w:caps w:val="false"/>
+          <w:smallCaps w:val="false"/>
+          <w:strike w:val="false"/>
+          <w:dstrike w:val="false"/>
+          <w:color w:val="000000"/>
+          <w:spacing w:val="0"/>
+          <w:sz w:val="24"/>
+          <w:u w:val="none"/>
+          <w:effect w:val="none"/>
+        </w:rPr>
+        <w:t>Under fifteen feet of pure white snow</w:t>
+      </w:r>
+    </w:p>
+    <w:p>
+      <w:pPr>
+        <w:pStyle w:val="TextBody"/>
+        <w:rPr/>
+      </w:pPr>
+      <w:r>
+        <w:rPr/>
+      </w:r>
+    </w:p>
+    <w:p>
+      <w:pPr>
+        <w:pStyle w:val="TextBody"/>
+        <w:bidi w:val="0"/>
+        <w:spacing w:lineRule="auto" w:line="343" w:before="0" w:after="0"/>
+        <w:jc w:val="left"/>
+        <w:rPr/>
+      </w:pPr>
+      <w:r>
+        <w:rPr>
+          <w:rFonts w:ascii="Helvetica Neue" w:hAnsi="Helvetica Neue"/>
+          <w:b w:val="false"/>
+          <w:i w:val="false"/>
+          <w:caps w:val="false"/>
+          <w:smallCaps w:val="false"/>
+          <w:strike w:val="false"/>
+          <w:dstrike w:val="false"/>
+          <w:color w:val="000000"/>
+          <w:spacing w:val="0"/>
+          <w:sz w:val="24"/>
+          <w:u w:val="none"/>
+          <w:effect w:val="none"/>
+        </w:rPr>
+        <w:t>Is there anyone else here who doesn't know?</w:t>
+      </w:r>
+    </w:p>
+    <w:p>
+      <w:pPr>
+        <w:pStyle w:val="TextBody"/>
+        <w:bidi w:val="0"/>
+        <w:spacing w:lineRule="auto" w:line="343" w:before="0" w:after="0"/>
+        <w:jc w:val="left"/>
+        <w:rPr/>
+      </w:pPr>
+      <w:r>
+        <w:rPr>
+          <w:rFonts w:ascii="Helvetica Neue" w:hAnsi="Helvetica Neue"/>
+          <w:b w:val="false"/>
+          <w:i w:val="false"/>
+          <w:caps w:val="false"/>
+          <w:smallCaps w:val="false"/>
+          <w:strike w:val="false"/>
+          <w:dstrike w:val="false"/>
+          <w:color w:val="000000"/>
+          <w:spacing w:val="0"/>
+          <w:sz w:val="24"/>
+          <w:u w:val="none"/>
+          <w:effect w:val="none"/>
+        </w:rPr>
+        <w:t xml:space="preserve">We're under fifteen feet of pure white snow </w:t>
+      </w:r>
+    </w:p>
+    <w:p>
+      <w:pPr>
+        <w:pStyle w:val="TextBody"/>
+        <w:rPr/>
+      </w:pPr>
+      <w:r>
+        <w:rPr/>
+      </w:r>
+    </w:p>
+    <w:p>
+      <w:pPr>
+        <w:pStyle w:val="TextBody"/>
+        <w:bidi w:val="0"/>
+        <w:spacing w:lineRule="auto" w:line="343" w:before="0" w:after="0"/>
+        <w:jc w:val="left"/>
+        <w:rPr/>
+      </w:pPr>
+      <w:r>
+        <w:rPr>
+          <w:rFonts w:ascii="Helvetica Neue" w:hAnsi="Helvetica Neue"/>
+          <w:b w:val="false"/>
+          <w:i w:val="false"/>
+          <w:caps w:val="false"/>
+          <w:smallCaps w:val="false"/>
+          <w:strike w:val="false"/>
+          <w:dstrike w:val="false"/>
+          <w:color w:val="000000"/>
+          <w:spacing w:val="0"/>
+          <w:sz w:val="24"/>
+          <w:u w:val="none"/>
+          <w:effect w:val="none"/>
+        </w:rPr>
+        <w:t>Raise your hands up to the sky (×3)</w:t>
+      </w:r>
+    </w:p>
+    <w:p>
+      <w:pPr>
+        <w:pStyle w:val="TextBody"/>
+        <w:rPr/>
+      </w:pPr>
+      <w:r>
+        <w:rPr/>
+      </w:r>
+    </w:p>
+    <w:p>
+      <w:pPr>
+        <w:pStyle w:val="TextBody"/>
+        <w:bidi w:val="0"/>
+        <w:spacing w:lineRule="auto" w:line="343" w:before="0" w:after="0"/>
+        <w:jc w:val="left"/>
+        <w:rPr/>
+      </w:pPr>
+      <w:r>
+        <w:rPr>
+          <w:rFonts w:ascii="Helvetica Neue" w:hAnsi="Helvetica Neue"/>
+          <w:b w:val="false"/>
+          <w:i w:val="false"/>
+          <w:caps w:val="false"/>
+          <w:smallCaps w:val="false"/>
+          <w:strike w:val="false"/>
+          <w:dstrike w:val="false"/>
+          <w:color w:val="000000"/>
+          <w:spacing w:val="0"/>
+          <w:sz w:val="24"/>
+          <w:u w:val="none"/>
+          <w:effect w:val="none"/>
+        </w:rPr>
+        <w:t xml:space="preserve">Is it any wonder? </w:t>
+      </w:r>
+    </w:p>
+    <w:p>
+      <w:pPr>
+        <w:pStyle w:val="TextBody"/>
+        <w:rPr/>
+      </w:pPr>
+      <w:r>
+        <w:rPr/>
+      </w:r>
+    </w:p>
+    <w:p>
+      <w:pPr>
+        <w:pStyle w:val="TextBody"/>
+        <w:bidi w:val="0"/>
+        <w:spacing w:lineRule="auto" w:line="343" w:before="0" w:after="0"/>
+        <w:jc w:val="left"/>
+        <w:rPr/>
+      </w:pPr>
+      <w:r>
+        <w:rPr>
+          <w:rFonts w:ascii="Helvetica Neue" w:hAnsi="Helvetica Neue"/>
+          <w:b w:val="false"/>
+          <w:i w:val="false"/>
+          <w:caps w:val="false"/>
+          <w:smallCaps w:val="false"/>
+          <w:strike w:val="false"/>
+          <w:dstrike w:val="false"/>
+          <w:color w:val="000000"/>
+          <w:spacing w:val="0"/>
+          <w:sz w:val="24"/>
+          <w:u w:val="none"/>
+          <w:effect w:val="none"/>
+        </w:rPr>
+        <w:t>Oh my Lord (×4)</w:t>
+      </w:r>
+    </w:p>
+    <w:p>
+      <w:pPr>
+        <w:pStyle w:val="TextBody"/>
+        <w:rPr/>
+      </w:pPr>
+      <w:r>
+        <w:rPr/>
+      </w:r>
+    </w:p>
+    <w:p>
+      <w:pPr>
+        <w:pStyle w:val="TextBody"/>
+        <w:bidi w:val="0"/>
+        <w:spacing w:lineRule="auto" w:line="343" w:before="0" w:after="0"/>
+        <w:jc w:val="left"/>
+        <w:rPr/>
+      </w:pPr>
+      <w:r>
+        <w:rPr>
+          <w:rFonts w:ascii="Helvetica Neue" w:hAnsi="Helvetica Neue"/>
+          <w:b w:val="false"/>
+          <w:i w:val="false"/>
+          <w:caps w:val="false"/>
+          <w:smallCaps w:val="false"/>
+          <w:strike w:val="false"/>
+          <w:dstrike w:val="false"/>
+          <w:color w:val="000000"/>
+          <w:spacing w:val="0"/>
+          <w:sz w:val="24"/>
+          <w:u w:val="none"/>
+          <w:effect w:val="none"/>
+        </w:rPr>
+        <w:t>Save Yourself! Help Yourself! (×4)</w:t>
+      </w:r>
+    </w:p>
+    <w:p>
+      <w:pPr>
+        <w:pStyle w:val="TextBody"/>
+        <w:spacing w:lineRule="auto" w:line="276" w:before="120" w:after="120"/>
+        <w:ind w:left="0" w:right="0" w:hanging="0"/>
         <w:rPr/>
       </w:pPr>
       <w:r>

</xml_diff>